<commit_message>
New translations video scripts.docx (Spanish)
</commit_message>
<xml_diff>
--- a/translations/parent_text_v2_mexico/es/es_Video Scripts.docx
+++ b/translations/parent_text_v2_mexico/es/es_Video Scripts.docx
@@ -88,7 +88,7 @@
           </w:tcPr>
           <w:p>
             <w:r>
-              <w:t xml:space="preserve">Welcome to </w:t>
+              <w:t xml:space="preserve">¡Bienvenido a </w:t>
             </w:r>
             <w:r>
               <w:fldChar w:fldCharType="begin"/>
@@ -147,19 +147,19 @@
               <w:fldChar w:fldCharType="end"/>
             </w:r>
             <w:r>
-              <w:t xml:space="preserve"> is a chatbot service built to help you with your parenting. It has been developed by National Institute of Psychiatry, Sistema Nacional para el Desarrollo Integral de la Familia, Bienstar, and Parenting for Lifelong Health, and the University of Oxford, and tested all over the world. This programme works! </w:t>
-            </w:r>
-          </w:p>
-          <w:p/>
-          <w:p>
-            <w:r>
-              <w:t xml:space="preserve">Being here shows how much you care about providing the best support for your boy or girl. Congratulations!</w:t>
-            </w:r>
-          </w:p>
-          <w:p/>
-          <w:p>
-            <w:r>
-              <w:t xml:space="preserve">Remember: it is what you do with your girl or boy that will make a difference. </w:t>
+              <w:t xml:space="preserve"> es un servicio de chatbot creado para ayudarte en la crianza de tus niños, niñas y adolescentes. Ha sido desarrollado por el Instituto Nacional de Psiquiatría, el Sistema Nacional para el Desarrollo Integral de la Familia, Bienstar, Parenting for Lifelong Health y la Universidad de Oxford. Además, ha sido probado en todo el mundo. ¡Este programa funciona! </w:t>
+            </w:r>
+          </w:p>
+          <w:p/>
+          <w:p>
+            <w:r>
+              <w:t xml:space="preserve">Estar aquí demuestra lo mucho que te importa apoyar y darle lo mejor a tu niño o niña. ¡Felicidades!</w:t>
+            </w:r>
+          </w:p>
+          <w:p/>
+          <w:p>
+            <w:r>
+              <w:t xml:space="preserve">Recuerda: lo que tú haces con tu niña o niño es lo que hará la diferencia. </w:t>
             </w:r>
             <w:r>
               <w:fldChar w:fldCharType="begin"/>
@@ -183,13 +183,13 @@
               <w:fldChar w:fldCharType="end"/>
             </w:r>
             <w:r>
-              <w:t xml:space="preserve"> will provide you with tips and skills to help you with your relationship with your boy or girl. It is up to you to put these tips into practice!</w:t>
-            </w:r>
-          </w:p>
-          <w:p/>
-          <w:p>
-            <w:r>
-              <w:t xml:space="preserve">I’m [Name], your guide. I may look like a human, but I’m actually a robot here to help you learn.</w:t>
+              <w:t xml:space="preserve"> te dará tips y habilidades que te ayudarán en tu relación con tu niño o niña. ¡Poner en práctica estos tips dependerá de ti!</w:t>
+            </w:r>
+          </w:p>
+          <w:p/>
+          <w:p>
+            <w:r>
+              <w:t xml:space="preserve">Soy [Nombre], tu guía. Aunque parezca un ser humano, en realidad soy un robot que está aquí para ayudarte a aprender.</w:t>
             </w:r>
           </w:p>
           <w:p>
@@ -217,7 +217,7 @@
               <w:widowControl w:val="0"/>
             </w:pPr>
             <w:r>
-              <w:t xml:space="preserve">Welcome to </w:t>
+              <w:t xml:space="preserve">¡Bienvenido a </w:t>
             </w:r>
             <w:r>
               <w:fldChar w:fldCharType="begin"/>
@@ -256,7 +256,7 @@
           </w:tcPr>
           <w:p>
             <w:r>
-              <w:t xml:space="preserve">Today, I’m going to explain how to use </w:t>
+              <w:t xml:space="preserve">Hoy te voy a explicar cómo usar </w:t>
             </w:r>
             <w:r>
               <w:fldChar w:fldCharType="begin"/>
@@ -280,7 +280,7 @@
               <w:fldChar w:fldCharType="end"/>
             </w:r>
             <w:r>
-              <w:t xml:space="preserve">. Together we will review: </w:t>
+              <w:t xml:space="preserve">. Juntos revisaremos: </w:t>
             </w:r>
           </w:p>
           <w:p>
@@ -291,7 +291,7 @@
               </w:numPr>
             </w:pPr>
             <w:r>
-              <w:t xml:space="preserve">How to earn your Positive Parenting Certificate and unlock new features</w:t>
+              <w:t xml:space="preserve">Cómo conseguir tu Certificado de Crianza Positiva y desbloquear nuevas funciones</w:t>
             </w:r>
           </w:p>
           <w:p>
@@ -302,7 +302,7 @@
               </w:numPr>
             </w:pPr>
             <w:r>
-              <w:t xml:space="preserve">How to track your progress</w:t>
+              <w:t xml:space="preserve">Cómo monitorear tus avances</w:t>
             </w:r>
           </w:p>
           <w:p>
@@ -313,7 +313,7 @@
               </w:numPr>
             </w:pPr>
             <w:r>
-              <w:t xml:space="preserve">How to get help with this course</w:t>
+              <w:t xml:space="preserve">Cómo obtener ayuda con este curso</w:t>
             </w:r>
           </w:p>
           <w:p>
@@ -324,7 +324,7 @@
               </w:numPr>
             </w:pPr>
             <w:r>
-              <w:t xml:space="preserve">How to navigate the MENU</w:t>
+              <w:t xml:space="preserve">Cómo navegar por el MENÚ</w:t>
             </w:r>
           </w:p>
           <w:p>
@@ -335,7 +335,7 @@
               </w:numPr>
             </w:pPr>
             <w:r>
-              <w:t xml:space="preserve">Accessing support to troubleshoot common parenting challenges, </w:t>
+              <w:t xml:space="preserve">Obtener apoyo para superar desafíos comunes de la crianza, </w:t>
             </w:r>
           </w:p>
           <w:p>
@@ -346,7 +346,7 @@
               </w:numPr>
             </w:pPr>
             <w:r>
-              <w:t xml:space="preserve">Resources available to you in an emergency or crisis, and </w:t>
+              <w:t xml:space="preserve">Recursos a tu disposición en caso de emergencia o crisis, y </w:t>
             </w:r>
           </w:p>
           <w:p>
@@ -357,7 +357,7 @@
               </w:numPr>
             </w:pPr>
             <w:r>
-              <w:t xml:space="preserve">Finding activities to do with your boy or girl </w:t>
+              <w:t xml:space="preserve">Encontrar actividades para hacer con tu niño o niña </w:t>
             </w:r>
           </w:p>
           <w:p/>
@@ -382,7 +382,7 @@
               </w:numPr>
             </w:pPr>
             <w:r>
-              <w:t xml:space="preserve">Earning your Certificate</w:t>
+              <w:t xml:space="preserve">Consigue tu Certificado</w:t>
             </w:r>
           </w:p>
           <w:p>
@@ -394,7 +394,7 @@
               </w:numPr>
             </w:pPr>
             <w:r>
-              <w:t xml:space="preserve">Tracking Progress </w:t>
+              <w:t xml:space="preserve">Monitorea tus avances </w:t>
             </w:r>
           </w:p>
           <w:p>
@@ -406,7 +406,7 @@
               </w:numPr>
             </w:pPr>
             <w:r>
-              <w:t xml:space="preserve">Troubleshooting your parenting challenges </w:t>
+              <w:t xml:space="preserve">Supera los desafíos de la crianza </w:t>
             </w:r>
           </w:p>
           <w:p>
@@ -418,7 +418,7 @@
               </w:numPr>
             </w:pPr>
             <w:r>
-              <w:t xml:space="preserve">Navigating the MENU </w:t>
+              <w:t xml:space="preserve">Navega por el MENÚ </w:t>
             </w:r>
           </w:p>
           <w:p>
@@ -430,7 +430,7 @@
               </w:numPr>
             </w:pPr>
             <w:r>
-              <w:t xml:space="preserve">Getting Help </w:t>
+              <w:t xml:space="preserve">Obtén ayuda </w:t>
             </w:r>
           </w:p>
           <w:p>
@@ -442,7 +442,7 @@
               </w:numPr>
             </w:pPr>
             <w:r>
-              <w:t xml:space="preserve">Finding activities to do with your boy or girl </w:t>
+              <w:t xml:space="preserve">Encuentra actividades para hacer con tu niño o niña </w:t>
             </w:r>
           </w:p>
         </w:tc>

</xml_diff>